<commit_message>
Added two doxologies for lent
</commit_message>
<xml_diff>
--- a/Doxologies/29b Lent weekdays.docx
+++ b/Doxologies/29b Lent weekdays.docx
@@ -65,21 +65,84 @@
             <w:pPr>
               <w:pStyle w:val="CopticHangingVerse"/>
             </w:pPr>
-            <w:bookmarkStart w:id="0" w:name="_GoBack"/>
-            <w:bookmarkEnd w:id="0"/>
+            <w:r>
+              <w:t>Ϯⲛⲏⲥⲧⲓⲁ̀ ⲛⲉⲙ ⲡⲓϣ̀ⲗⲏⲗ:</w:t>
+            </w:r>
+          </w:p>
+          <w:p>
+            <w:pPr>
+              <w:pStyle w:val="CopticHangingVerse"/>
+            </w:pPr>
+            <w:r>
+              <w:t>ⲛ̀ⲑⲱⲟⲓⲩ ⲡⲉ ⲡ̀ⲥⲱϯ ⲛ̀ⲛⲉⲛⲯⲩⲭⲏ:</w:t>
+            </w:r>
+          </w:p>
+          <w:p>
+            <w:pPr>
+              <w:pStyle w:val="CopticHangingVerse"/>
+            </w:pPr>
+            <w:r>
+              <w:t>ⲡⲓⲧⲟⲩⲃⲟ ⲛⲉⲙ ϯⲙⲉⲑⲙⲏⲓ:</w:t>
+            </w:r>
+          </w:p>
+          <w:p>
+            <w:pPr>
+              <w:pStyle w:val="CopticHangingVerse"/>
+            </w:pPr>
+            <w:r>
+              <w:t>ⲛ̀ⲑⲱⲟⲩ ⲡⲉ ϣⲁⲩⲣⲁⲛⲁϥ ⲙ̀Ⲫϯ.</w:t>
+            </w:r>
           </w:p>
         </w:tc>
         <w:tc>
           <w:tcPr>
             <w:tcW w:w="1242" w:type="pct"/>
           </w:tcPr>
-          <w:p/>
+          <w:p>
+            <w:r>
+              <w:t>Fasting and prayer,</w:t>
+            </w:r>
+          </w:p>
+          <w:p>
+            <w:r>
+              <w:t>Are the salvation for our souls,</w:t>
+            </w:r>
+          </w:p>
+          <w:p>
+            <w:r>
+              <w:t>Purity and righteousness,</w:t>
+            </w:r>
+          </w:p>
+          <w:p>
+            <w:r>
+              <w:t>They are what please God.</w:t>
+            </w:r>
+          </w:p>
         </w:tc>
         <w:tc>
           <w:tcPr>
             <w:tcW w:w="1255" w:type="pct"/>
           </w:tcPr>
-          <w:p/>
+          <w:p>
+            <w:r>
+              <w:t>Fasting and prayer are</w:t>
+            </w:r>
+          </w:p>
+          <w:p>
+            <w:r>
+              <w:t>Salvation to our souls,</w:t>
+            </w:r>
+          </w:p>
+          <w:p>
+            <w:r>
+              <w:t>And purity and righteousness</w:t>
+            </w:r>
+          </w:p>
+          <w:p>
+            <w:r>
+              <w:t>Are what pleases God.</w:t>
+            </w:r>
+          </w:p>
         </w:tc>
         <w:tc>
           <w:tcPr>
@@ -87,13 +150,40 @@
           </w:tcPr>
           <w:p>
             <w:pPr>
+              <w:pStyle w:val="hymn"/>
+            </w:pPr>
+            <w:r>
+              <w:t>Fasting and prayer are</w:t>
+            </w:r>
+          </w:p>
+          <w:p>
+            <w:pPr>
+              <w:pStyle w:val="hymn"/>
+            </w:pPr>
+            <w:r>
+              <w:t>Salvation to our souls,</w:t>
+            </w:r>
+          </w:p>
+          <w:p>
+            <w:pPr>
+              <w:pStyle w:val="hymn"/>
+            </w:pPr>
+            <w:r>
+              <w:t>And purity and righteousness</w:t>
+            </w:r>
+          </w:p>
+          <w:p>
+            <w:pPr>
               <w:pStyle w:val="hymnEnd"/>
             </w:pPr>
-            <w:proofErr w:type="spellStart"/>
-            <w:r>
-              <w:t>mssing</w:t>
-            </w:r>
-            <w:proofErr w:type="spellEnd"/>
+            <w:r>
+              <w:t>Are what pleases God.</w:t>
+            </w:r>
+          </w:p>
+          <w:p>
+            <w:pPr>
+              <w:pStyle w:val="hymnEnd"/>
+            </w:pPr>
           </w:p>
         </w:tc>
       </w:tr>
@@ -106,24 +196,131 @@
             <w:pPr>
               <w:pStyle w:val="CopticHangingVerse"/>
             </w:pPr>
+            <w:r>
+              <w:t>Ϯⲛⲏⲥⲧⲓⲁ̀ ⲑⲏⲉ̀ⲧⲁⲥⲱ̀ⲗⲓ:</w:t>
+            </w:r>
+          </w:p>
+          <w:p>
+            <w:pPr>
+              <w:pStyle w:val="CopticHangingVerse"/>
+            </w:pPr>
+            <w:r>
+              <w:t>ⲙ̀Ⲙⲱⲩ̀ⲥⲏⲥ ϩⲓϫⲉⲛ ⲡⲓⲧⲱⲟⲓⲩ:</w:t>
+            </w:r>
+          </w:p>
+          <w:p>
+            <w:pPr>
+              <w:pStyle w:val="CopticHangingVerse"/>
+            </w:pPr>
+            <w:r>
+              <w:t>ϣⲁⲛ̀ⲧⲉϥϭⲓ ⲙ̀ⲡⲓⲛⲟⲙⲟⲥ ⲛⲁⲛ:</w:t>
+            </w:r>
+          </w:p>
+          <w:p>
+            <w:pPr>
+              <w:pStyle w:val="CopticHangingVerse"/>
+            </w:pPr>
+            <w:r>
+              <w:t>ⲉⲃⲟⲗ ϩⲓⲧⲉⲛ Ⲡ</w:t>
+            </w:r>
+            <w:r>
+              <w:pgNum/>
+            </w:r>
+            <w:r>
+              <w:pgNum/>
+              <w:t>ⲟ̄ⲥ̄ Ⲫϯ.</w:t>
+            </w:r>
           </w:p>
         </w:tc>
         <w:tc>
           <w:tcPr>
             <w:tcW w:w="1242" w:type="pct"/>
           </w:tcPr>
-          <w:p/>
+          <w:p>
+            <w:r>
+              <w:t>Fasting has raised Moses,</w:t>
+            </w:r>
+          </w:p>
+          <w:p>
+            <w:r>
+              <w:t>Up to the mountain</w:t>
+            </w:r>
+            <w:r>
+              <w:t>,</w:t>
+            </w:r>
+          </w:p>
+          <w:p>
+            <w:r>
+              <w:t>Until he received the Law for us,</w:t>
+            </w:r>
+          </w:p>
+          <w:p>
+            <w:r>
+              <w:t>From the Lord our God.</w:t>
+            </w:r>
+          </w:p>
         </w:tc>
         <w:tc>
           <w:tcPr>
             <w:tcW w:w="1255" w:type="pct"/>
           </w:tcPr>
-          <w:p/>
+          <w:p>
+            <w:r>
+              <w:t>Through fasting Moses was</w:t>
+            </w:r>
+          </w:p>
+          <w:p>
+            <w:r>
+              <w:t>Lifted up to the mountain,</w:t>
+            </w:r>
+          </w:p>
+          <w:p>
+            <w:r>
+              <w:t>And he brought us the Law</w:t>
+            </w:r>
+          </w:p>
+          <w:p>
+            <w:r>
+              <w:t>From the Lord God.</w:t>
+            </w:r>
+          </w:p>
         </w:tc>
         <w:tc>
           <w:tcPr>
             <w:tcW w:w="1255" w:type="pct"/>
           </w:tcPr>
+          <w:p>
+            <w:pPr>
+              <w:pStyle w:val="hymn"/>
+            </w:pPr>
+            <w:r>
+              <w:t>Through fasting Moses was</w:t>
+            </w:r>
+          </w:p>
+          <w:p>
+            <w:pPr>
+              <w:pStyle w:val="hymn"/>
+            </w:pPr>
+            <w:r>
+              <w:t>Lifted up to the mountain,</w:t>
+            </w:r>
+          </w:p>
+          <w:p>
+            <w:pPr>
+              <w:pStyle w:val="hymn"/>
+            </w:pPr>
+            <w:r>
+              <w:t>And he brought us the Law,</w:t>
+            </w:r>
+          </w:p>
+          <w:p>
+            <w:pPr>
+              <w:pStyle w:val="hymnEnd"/>
+            </w:pPr>
+            <w:r>
+              <w:t>From the Lord God.</w:t>
+            </w:r>
+          </w:p>
           <w:p>
             <w:pPr>
               <w:pStyle w:val="hymnEnd"/>
@@ -140,24 +337,121 @@
             <w:pPr>
               <w:pStyle w:val="CopticHangingVerse"/>
             </w:pPr>
+            <w:r>
+              <w:t>Ϯⲛⲏⲥⲧⲓⲁ̀ ⲑⲏⲉ̀ⲧⲁⲥⲱ̀ⲗⲓ:</w:t>
+            </w:r>
+          </w:p>
+          <w:p>
+            <w:pPr>
+              <w:pStyle w:val="CopticHangingVerse"/>
+            </w:pPr>
+            <w:r>
+              <w:t>ⲛ̀Ⲏⲗⲓⲁⲥ ⲉ̀ⲡ̀ϣⲱⲓ ⲉ̀ⲧ̀ⲫⲉ:</w:t>
+            </w:r>
+          </w:p>
+          <w:p>
+            <w:pPr>
+              <w:pStyle w:val="CopticHangingVerse"/>
+            </w:pPr>
+            <w:r>
+              <w:t>ⲟⲩⲟϩ ⲁⲥⲟϩⲉⲙ ⲛ̀Ⲇⲁⲛⲓⲏⲗ:</w:t>
+            </w:r>
+          </w:p>
+          <w:p>
+            <w:pPr>
+              <w:pStyle w:val="CopticHangingVerse"/>
+            </w:pPr>
+            <w:r>
+              <w:t>ⲉ̀ⲃⲟⲗ ϧⲉⲛ ⲫ̀ⲗⲁⲕⲕⲟⲥ ⲛ̀ⲛⲓⲙⲟⲩⲓ̀.</w:t>
+            </w:r>
           </w:p>
         </w:tc>
         <w:tc>
           <w:tcPr>
             <w:tcW w:w="1242" w:type="pct"/>
           </w:tcPr>
-          <w:p/>
+          <w:p>
+            <w:r>
+              <w:t>Fasting has raised Elijah,</w:t>
+            </w:r>
+          </w:p>
+          <w:p>
+            <w:r>
+              <w:t>Up to heaven,</w:t>
+            </w:r>
+          </w:p>
+          <w:p>
+            <w:r>
+              <w:t>And has saved Daniel,</w:t>
+            </w:r>
+          </w:p>
+          <w:p>
+            <w:r>
+              <w:t>From the den of lions.</w:t>
+            </w:r>
+          </w:p>
         </w:tc>
         <w:tc>
           <w:tcPr>
             <w:tcW w:w="1255" w:type="pct"/>
           </w:tcPr>
-          <w:p/>
+          <w:p>
+            <w:r>
+              <w:t>Through fasting Elijah was</w:t>
+            </w:r>
+          </w:p>
+          <w:p>
+            <w:r>
+              <w:t>Lifted into heaven,</w:t>
+            </w:r>
+          </w:p>
+          <w:p>
+            <w:r>
+              <w:t>And Daniel too, was saved,</w:t>
+            </w:r>
+          </w:p>
+          <w:p>
+            <w:r>
+              <w:t>From the den of the lions.</w:t>
+            </w:r>
+          </w:p>
         </w:tc>
         <w:tc>
           <w:tcPr>
             <w:tcW w:w="1255" w:type="pct"/>
           </w:tcPr>
+          <w:p>
+            <w:pPr>
+              <w:pStyle w:val="hymn"/>
+            </w:pPr>
+            <w:r>
+              <w:t>Through fasting Elijah was</w:t>
+            </w:r>
+          </w:p>
+          <w:p>
+            <w:pPr>
+              <w:pStyle w:val="hymn"/>
+            </w:pPr>
+            <w:r>
+              <w:t>Lifted into heaven,</w:t>
+            </w:r>
+          </w:p>
+          <w:p>
+            <w:pPr>
+              <w:pStyle w:val="hymn"/>
+            </w:pPr>
+            <w:r>
+              <w:t>And Daniel too, was saved,</w:t>
+            </w:r>
+          </w:p>
+          <w:p>
+            <w:pPr>
+              <w:pStyle w:val="hymnEnd"/>
+            </w:pPr>
+            <w:r>
+              <w:t>From the den of the lions.</w:t>
+            </w:r>
+          </w:p>
           <w:p>
             <w:pPr>
               <w:pStyle w:val="hymnEnd"/>
@@ -174,24 +468,121 @@
             <w:pPr>
               <w:pStyle w:val="CopticHangingVerse"/>
             </w:pPr>
+            <w:r>
+              <w:t>ⲀⲠⲉⲛⲟ̄ⲥ̄ Ⲓⲏ̄ⲥ̄ Ⲡⲭ̄ⲥ̄:</w:t>
+            </w:r>
+          </w:p>
+          <w:p>
+            <w:pPr>
+              <w:pStyle w:val="CopticHangingVerse"/>
+            </w:pPr>
+            <w:r>
+              <w:t>ⲉⲣⲛⲏⲥⲧⲉⲩⲓⲛ ⲉ̀ϩ̀ⲣⲏⲓ ⲉ̀ϫⲱⲛ:</w:t>
+            </w:r>
+          </w:p>
+          <w:p>
+            <w:pPr>
+              <w:pStyle w:val="CopticHangingVerse"/>
+            </w:pPr>
+            <w:r>
+              <w:t>ⲛ̀ϩ̀ⲙⲉ ⲛ̀ϩ̀ⲟⲟⲩ ⲛⲉⲙ ⲛ̀ϩ̀ⲙⲉ ⲛ̀ⲉ̀ϫⲱⲣϩ:</w:t>
+            </w:r>
+          </w:p>
+          <w:p>
+            <w:pPr>
+              <w:pStyle w:val="CopticHangingVerse"/>
+            </w:pPr>
+            <w:r>
+              <w:t>ϣⲁ ⲛ̀ⲧⲉϥⲥⲟⲧⲧⲉⲛ ϧⲉⲛ ⲛⲉⲛⲛⲟⲃⲓ.</w:t>
+            </w:r>
           </w:p>
         </w:tc>
         <w:tc>
           <w:tcPr>
             <w:tcW w:w="1242" w:type="pct"/>
           </w:tcPr>
-          <w:p/>
+          <w:p>
+            <w:r>
+              <w:t>Our Lord Jesus Christ,</w:t>
+            </w:r>
+          </w:p>
+          <w:p>
+            <w:r>
+              <w:t>Has fasted for us,</w:t>
+            </w:r>
+          </w:p>
+          <w:p>
+            <w:r>
+              <w:t>Forty days and forty nights,</w:t>
+            </w:r>
+          </w:p>
+          <w:p>
+            <w:r>
+              <w:t>To save us from our sins.</w:t>
+            </w:r>
+          </w:p>
         </w:tc>
         <w:tc>
           <w:tcPr>
             <w:tcW w:w="1255" w:type="pct"/>
           </w:tcPr>
-          <w:p/>
+          <w:p>
+            <w:r>
+              <w:t>Our Lord Jesus Christ</w:t>
+            </w:r>
+          </w:p>
+          <w:p>
+            <w:r>
+              <w:t>Has fasted for us,</w:t>
+            </w:r>
+          </w:p>
+          <w:p>
+            <w:r>
+              <w:t>Forty days and forty nights,</w:t>
+            </w:r>
+          </w:p>
+          <w:p>
+            <w:r>
+              <w:t>Even to save us from our sins.</w:t>
+            </w:r>
+          </w:p>
         </w:tc>
         <w:tc>
           <w:tcPr>
             <w:tcW w:w="1255" w:type="pct"/>
           </w:tcPr>
+          <w:p>
+            <w:pPr>
+              <w:pStyle w:val="hymn"/>
+            </w:pPr>
+            <w:r>
+              <w:t>Our Lord Jesus Christ</w:t>
+            </w:r>
+          </w:p>
+          <w:p>
+            <w:pPr>
+              <w:pStyle w:val="hymn"/>
+            </w:pPr>
+            <w:r>
+              <w:t>Has fasted for us,</w:t>
+            </w:r>
+          </w:p>
+          <w:p>
+            <w:pPr>
+              <w:pStyle w:val="hymn"/>
+            </w:pPr>
+            <w:r>
+              <w:t>Forty days and forty nights,</w:t>
+            </w:r>
+          </w:p>
+          <w:p>
+            <w:pPr>
+              <w:pStyle w:val="hymnEnd"/>
+            </w:pPr>
+            <w:r>
+              <w:t>Even to save us from our sins.</w:t>
+            </w:r>
+          </w:p>
           <w:p>
             <w:pPr>
               <w:pStyle w:val="hymnEnd"/>
@@ -208,24 +599,122 @@
             <w:pPr>
               <w:pStyle w:val="CopticHangingVerse"/>
             </w:pPr>
+            <w:r>
+              <w:lastRenderedPageBreak/>
+              <w:t>Ⲁⲛⲟⲛ ϩⲱⲛ ⲙⲁⲣⲉⲛⲉⲣⲛⲏⲥⲧⲉⲩⲓⲛ:</w:t>
+            </w:r>
+          </w:p>
+          <w:p>
+            <w:pPr>
+              <w:pStyle w:val="CopticHangingVerse"/>
+            </w:pPr>
+            <w:r>
+              <w:t>ϧⲉⲛ ⲟⲩⲧⲟⲩⲃⲟ ⲛⲉⲙ ⲟⲩⲙⲉⲑⲙⲏⲓ:</w:t>
+            </w:r>
+          </w:p>
+          <w:p>
+            <w:pPr>
+              <w:pStyle w:val="CopticHangingVerse"/>
+            </w:pPr>
+            <w:r>
+              <w:t>ⲟⲩⲟϩ ⲛ̀ⲧⲉⲛⲉⲣⲡ̀ⲣⲟⲥⲉⲩⲭⲉⲥⲑⲉ:</w:t>
+            </w:r>
+          </w:p>
+          <w:p>
+            <w:pPr>
+              <w:pStyle w:val="CopticHangingVerse"/>
+            </w:pPr>
+            <w:r>
+              <w:t>ⲉⲛⲱϣ ⲉ̀ⲃⲟⲗ ⲉⲛϫⲱ ⲙ̀ⲙⲟⲥ.</w:t>
+            </w:r>
           </w:p>
         </w:tc>
         <w:tc>
           <w:tcPr>
             <w:tcW w:w="1242" w:type="pct"/>
           </w:tcPr>
-          <w:p/>
+          <w:p>
+            <w:r>
+              <w:t>And we too should also fast,</w:t>
+            </w:r>
+          </w:p>
+          <w:p>
+            <w:r>
+              <w:t>With purity and righteousness,</w:t>
+            </w:r>
+          </w:p>
+          <w:p>
+            <w:r>
+              <w:t>And let us also pray,</w:t>
+            </w:r>
+          </w:p>
+          <w:p>
+            <w:r>
+              <w:t>Proclaiming and saying.</w:t>
+            </w:r>
+          </w:p>
         </w:tc>
         <w:tc>
           <w:tcPr>
             <w:tcW w:w="1255" w:type="pct"/>
           </w:tcPr>
-          <w:p/>
+          <w:p>
+            <w:r>
+              <w:t>And we too, let us fast,</w:t>
+            </w:r>
+          </w:p>
+          <w:p>
+            <w:r>
+              <w:t>In purity and righteousness,</w:t>
+            </w:r>
+          </w:p>
+          <w:p>
+            <w:r>
+              <w:t>And let us also pray,</w:t>
+            </w:r>
+          </w:p>
+          <w:p>
+            <w:r>
+              <w:t>Proclaiming and saying,</w:t>
+            </w:r>
+          </w:p>
         </w:tc>
         <w:tc>
           <w:tcPr>
             <w:tcW w:w="1255" w:type="pct"/>
           </w:tcPr>
+          <w:p>
+            <w:pPr>
+              <w:pStyle w:val="hymn"/>
+            </w:pPr>
+            <w:r>
+              <w:t>And we too, let us fast,</w:t>
+            </w:r>
+          </w:p>
+          <w:p>
+            <w:pPr>
+              <w:pStyle w:val="hymn"/>
+            </w:pPr>
+            <w:r>
+              <w:t>In purity and righteousness,</w:t>
+            </w:r>
+          </w:p>
+          <w:p>
+            <w:pPr>
+              <w:pStyle w:val="hymn"/>
+            </w:pPr>
+            <w:r>
+              <w:t>And let us also pray,</w:t>
+            </w:r>
+          </w:p>
+          <w:p>
+            <w:pPr>
+              <w:pStyle w:val="hymnEnd"/>
+            </w:pPr>
+            <w:r>
+              <w:t>Proclaiming and saying,</w:t>
+            </w:r>
+          </w:p>
           <w:p>
             <w:pPr>
               <w:ind w:left="196" w:hanging="196"/>
@@ -242,92 +731,140 @@
             <w:pPr>
               <w:pStyle w:val="CopticHangingVerse"/>
             </w:pPr>
+            <w:r>
+              <w:t>Ϫⲉ ⲡⲉⲛⲓⲱⲧ ⲉⲧϧⲉⲛ ⲛⲓⲫⲏⲟⲩⲓ:</w:t>
+            </w:r>
+          </w:p>
+          <w:p>
+            <w:pPr>
+              <w:pStyle w:val="CopticHangingVerse"/>
+            </w:pPr>
+            <w:r>
+              <w:t>ⲙⲁⲣⲉϥⲧⲟⲩⲃⲟ ⲛ̀ϫⲉ ⲡⲉⲕⲣⲁⲛ:</w:t>
+            </w:r>
+          </w:p>
+          <w:p>
+            <w:pPr>
+              <w:pStyle w:val="CopticHangingVerse"/>
+            </w:pPr>
+            <w:r>
+              <w:t>ⲙⲁⲣⲉⲥⲓ̀ ⲛ̀ϫⲉ ⲧⲉⲕⲙⲉⲧⲟⲩⲣⲟ:</w:t>
+            </w:r>
+          </w:p>
+          <w:p>
+            <w:pPr>
+              <w:pStyle w:val="CopticHangingVerse"/>
+            </w:pPr>
+            <w:r>
+              <w:t xml:space="preserve">ϫⲉ ⲫⲱⲕ ⲡⲉ ⲡⲓⲱ̀ⲟⲩ ϣⲁ </w:t>
+            </w:r>
+            <w:commentRangeStart w:id="0"/>
+            <w:r>
+              <w:t>ⲛⲓⲉ̀ⲛⲉϩ</w:t>
+            </w:r>
+            <w:commentRangeEnd w:id="0"/>
+            <w:r>
+              <w:rPr>
+                <w:rStyle w:val="CommentReference"/>
+                <w:rFonts w:ascii="Times New Roman" w:hAnsi="Times New Roman" w:cstheme="minorBidi"/>
+                <w:noProof w:val="0"/>
+              </w:rPr>
+              <w:commentReference w:id="0"/>
+            </w:r>
+            <w:r>
+              <w:t>.</w:t>
+            </w:r>
           </w:p>
         </w:tc>
         <w:tc>
           <w:tcPr>
             <w:tcW w:w="1242" w:type="pct"/>
           </w:tcPr>
+          <w:p>
+            <w:r>
+              <w:t>Our Father, who art in heaven,</w:t>
+            </w:r>
+          </w:p>
+          <w:p>
+            <w:r>
+              <w:t>Hallowed be Thy name,</w:t>
+            </w:r>
+          </w:p>
+          <w:p>
+            <w:r>
+              <w:t>Thy kingdom come,</w:t>
+            </w:r>
+          </w:p>
+          <w:p>
+            <w:r>
+              <w:t>For Thine is the glory forever. Amen.</w:t>
+            </w:r>
+          </w:p>
+        </w:tc>
+        <w:tc>
+          <w:tcPr>
+            <w:tcW w:w="1255" w:type="pct"/>
+          </w:tcPr>
+          <w:p>
+            <w:r>
+              <w:t>“Our Father in heaven,</w:t>
+            </w:r>
+          </w:p>
+          <w:p>
+            <w:r>
+              <w:t>Holy is Your Name.</w:t>
+            </w:r>
+          </w:p>
+          <w:p>
+            <w:r>
+              <w:t>May Your Kingdom come upon us,</w:t>
+            </w:r>
+          </w:p>
+          <w:p>
+            <w:r>
+              <w:t>For Yours is the gory, forever.”</w:t>
+            </w:r>
+            <w:bookmarkStart w:id="1" w:name="_GoBack"/>
+            <w:bookmarkEnd w:id="1"/>
+          </w:p>
           <w:p/>
         </w:tc>
         <w:tc>
           <w:tcPr>
             <w:tcW w:w="1255" w:type="pct"/>
           </w:tcPr>
-          <w:p/>
-        </w:tc>
-        <w:tc>
-          <w:tcPr>
-            <w:tcW w:w="1255" w:type="pct"/>
-          </w:tcPr>
-          <w:p>
-            <w:pPr>
-              <w:ind w:left="196" w:hanging="196"/>
-            </w:pPr>
-          </w:p>
-        </w:tc>
-      </w:tr>
-      <w:tr>
-        <w:tc>
-          <w:tcPr>
-            <w:tcW w:w="1248" w:type="pct"/>
-          </w:tcPr>
-          <w:p>
-            <w:pPr>
-              <w:pStyle w:val="CopticHangingVerse"/>
-            </w:pPr>
-          </w:p>
-        </w:tc>
-        <w:tc>
-          <w:tcPr>
-            <w:tcW w:w="1242" w:type="pct"/>
-          </w:tcPr>
-          <w:p/>
-        </w:tc>
-        <w:tc>
-          <w:tcPr>
-            <w:tcW w:w="1255" w:type="pct"/>
-          </w:tcPr>
-          <w:p/>
-        </w:tc>
-        <w:tc>
-          <w:tcPr>
-            <w:tcW w:w="1255" w:type="pct"/>
-          </w:tcPr>
-          <w:p>
-            <w:pPr>
-              <w:ind w:left="196" w:hanging="196"/>
-            </w:pPr>
-          </w:p>
-        </w:tc>
-      </w:tr>
-      <w:tr>
-        <w:tc>
-          <w:tcPr>
-            <w:tcW w:w="1248" w:type="pct"/>
-          </w:tcPr>
-          <w:p>
-            <w:pPr>
-              <w:pStyle w:val="CopticHangingVerse"/>
-            </w:pPr>
-          </w:p>
-        </w:tc>
-        <w:tc>
-          <w:tcPr>
-            <w:tcW w:w="1242" w:type="pct"/>
-          </w:tcPr>
-          <w:p/>
-        </w:tc>
-        <w:tc>
-          <w:tcPr>
-            <w:tcW w:w="1255" w:type="pct"/>
-          </w:tcPr>
-          <w:p/>
-        </w:tc>
-        <w:tc>
-          <w:tcPr>
-            <w:tcW w:w="1255" w:type="pct"/>
-          </w:tcPr>
+          <w:p>
+            <w:pPr>
+              <w:pStyle w:val="hymn"/>
+            </w:pPr>
+            <w:r>
+              <w:t>“Our Father Who art in heaven,</w:t>
+            </w:r>
+          </w:p>
+          <w:p>
+            <w:pPr>
+              <w:pStyle w:val="hymn"/>
+            </w:pPr>
+            <w:r>
+              <w:t>Hallowed be Thy Name.</w:t>
+            </w:r>
+          </w:p>
+          <w:p>
+            <w:pPr>
+              <w:pStyle w:val="hymn"/>
+            </w:pPr>
+            <w:r>
+              <w:t>Upon us may Thy Kingdom come,</w:t>
+            </w:r>
+          </w:p>
+          <w:p>
+            <w:pPr>
+              <w:pStyle w:val="hymnEnd"/>
+            </w:pPr>
+            <w:r>
+              <w:t>For Thine is the glory forever. Amen.”</w:t>
+            </w:r>
+          </w:p>
           <w:p>
             <w:pPr>
               <w:ind w:left="196" w:hanging="196"/>
@@ -349,6 +886,33 @@
     </w:sectPr>
   </w:body>
 </w:document>
+</file>
+
+<file path=word/comments.xml><?xml version="1.0" encoding="utf-8"?>
+<w:comments xmlns:wpc="http://schemas.microsoft.com/office/word/2010/wordprocessingCanvas" xmlns:mc="http://schemas.openxmlformats.org/markup-compatibility/2006" xmlns:o="urn:schemas-microsoft-com:office:office" xmlns:r="http://schemas.openxmlformats.org/officeDocument/2006/relationships" xmlns:m="http://schemas.openxmlformats.org/officeDocument/2006/math" xmlns:v="urn:schemas-microsoft-com:vml" xmlns:wp14="http://schemas.microsoft.com/office/word/2010/wordprocessingDrawing" xmlns:wp="http://schemas.openxmlformats.org/drawingml/2006/wordprocessingDrawing" xmlns:w10="urn:schemas-microsoft-com:office:word" xmlns:w="http://schemas.openxmlformats.org/wordprocessingml/2006/main" xmlns:w14="http://schemas.microsoft.com/office/word/2010/wordml" xmlns:wpg="http://schemas.microsoft.com/office/word/2010/wordprocessingGroup" xmlns:wpi="http://schemas.microsoft.com/office/word/2010/wordprocessingInk" xmlns:wne="http://schemas.microsoft.com/office/word/2006/wordml" xmlns:wps="http://schemas.microsoft.com/office/word/2010/wordprocessingShape" mc:Ignorable="w14 wp14">
+  <w:comment w:id="0" w:author="Windows User" w:date="2015-08-12T08:18:00Z" w:initials="WU">
+    <w:p>
+      <w:pPr>
+        <w:pStyle w:val="CommentText"/>
+        <w:rPr>
+          <w:rFonts w:ascii="Arial Unicode MS" w:eastAsia="Arial Unicode MS" w:hAnsi="Arial Unicode MS" w:cs="Arial Unicode MS"/>
+        </w:rPr>
+      </w:pPr>
+      <w:r>
+        <w:rPr>
+          <w:rStyle w:val="CommentReference"/>
+        </w:rPr>
+        <w:annotationRef/>
+      </w:r>
+      <w:r>
+        <w:rPr>
+          <w:rFonts w:ascii="Arial Unicode MS" w:eastAsia="Arial Unicode MS" w:hAnsi="Arial Unicode MS" w:cs="Arial Unicode MS"/>
+        </w:rPr>
+        <w:t>Is this a typo?</w:t>
+      </w:r>
+    </w:p>
+  </w:comment>
+</w:comments>
 </file>
 
 <file path=word/endnotes.xml><?xml version="1.0" encoding="utf-8"?>
@@ -1572,7 +2136,7 @@
 </file>
 
 <file path=customXml/itemProps1.xml><?xml version="1.0" encoding="utf-8"?>
-<ds:datastoreItem xmlns:ds="http://schemas.openxmlformats.org/officeDocument/2006/customXml" ds:itemID="{E8E6BB87-9FBE-417C-8DC8-382B4845D494}">
+<ds:datastoreItem xmlns:ds="http://schemas.openxmlformats.org/officeDocument/2006/customXml" ds:itemID="{4839B50E-14C5-453D-9F75-145F25BA381E}">
   <ds:schemaRefs>
     <ds:schemaRef ds:uri="http://schemas.openxmlformats.org/officeDocument/2006/bibliography"/>
   </ds:schemaRefs>

</xml_diff>